<commit_message>
dodanie przycisków "Zapisz", drobne poprawki po spotkaniu 15.04
</commit_message>
<xml_diff>
--- a/Dokumentacja/Spotkanie techniczne 15_04.docx
+++ b/Dokumentacja/Spotkanie techniczne 15_04.docx
@@ -102,409 +102,469 @@
           <w:numId w:val="2"/>
         </w:numPr>
         <w:rPr>
-          <w:lang w:val="pl-PL"/>
-        </w:rPr>
-      </w:pPr>
+          <w:strike/>
+          <w:lang w:val="pl-PL"/>
+        </w:rPr>
+      </w:pPr>
+      <w:r>
+        <w:rPr>
+          <w:strike/>
+          <w:lang w:val="pl-PL"/>
+        </w:rPr>
+        <w:t>Zamienić nazwa „Kopalnia” na „Obiekt”</w:t>
+      </w:r>
+    </w:p>
+    <w:p>
+      <w:pPr>
+        <w:pStyle w:val="Akapitzlist"/>
+        <w:numPr>
+          <w:ilvl w:val="0"/>
+          <w:numId w:val="2"/>
+        </w:numPr>
+        <w:rPr>
+          <w:strike/>
+          <w:lang w:val="pl-PL"/>
+        </w:rPr>
+      </w:pPr>
+      <w:r>
+        <w:rPr>
+          <w:strike/>
+          <w:lang w:val="pl-PL"/>
+        </w:rPr>
+        <w:t>Przycisk „Zapisz” w oknach rejestracji</w:t>
+      </w:r>
+    </w:p>
+    <w:p>
+      <w:pPr>
+        <w:pStyle w:val="Akapitzlist"/>
+        <w:numPr>
+          <w:ilvl w:val="0"/>
+          <w:numId w:val="2"/>
+        </w:numPr>
+        <w:rPr>
+          <w:strike/>
+          <w:lang w:val="pl-PL"/>
+        </w:rPr>
+      </w:pPr>
+      <w:r>
+        <w:rPr>
+          <w:strike/>
+          <w:lang w:val="pl-PL"/>
+        </w:rPr>
+        <w:t>Możliwość włączenia widoczności przebiegów w oknach rejestracji – tak samo jak w oknie edycji</w:t>
+      </w:r>
+    </w:p>
+    <w:p>
+      <w:pPr>
+        <w:pStyle w:val="Akapitzlist"/>
+        <w:numPr>
+          <w:ilvl w:val="0"/>
+          <w:numId w:val="2"/>
+        </w:numPr>
+        <w:rPr>
+          <w:lang w:val="pl-PL"/>
+        </w:rPr>
+      </w:pPr>
+      <w:r>
+        <w:rPr>
+          <w:lang w:val="pl-PL"/>
+        </w:rPr>
+        <w:t xml:space="preserve">(OKNO EDYCJI) </w:t>
+      </w:r>
+      <w:r>
+        <w:rPr>
+          <w:lang w:val="pl-PL"/>
+        </w:rPr>
+        <w:t>Poprawić skalowanie  przebiegu „kursor”,</w:t>
+      </w:r>
+    </w:p>
+    <w:p>
+      <w:pPr>
+        <w:pStyle w:val="Akapitzlist"/>
+        <w:numPr>
+          <w:ilvl w:val="0"/>
+          <w:numId w:val="2"/>
+        </w:numPr>
+        <w:rPr>
+          <w:lang w:val="pl-PL"/>
+        </w:rPr>
+      </w:pPr>
+      <w:r>
+        <w:rPr>
+          <w:lang w:val="pl-PL"/>
+        </w:rPr>
+        <w:t>(OKNO EDYCJI)</w:t>
+      </w:r>
+      <w:r>
+        <w:rPr>
+          <w:lang w:val="pl-PL"/>
+        </w:rPr>
+        <w:t xml:space="preserve"> </w:t>
+      </w:r>
+      <w:r>
+        <w:rPr>
+          <w:lang w:val="pl-PL"/>
+        </w:rPr>
+        <w:t>Odczyt wartości różnych przebiegów w tym samym czasie ustawiany kursorem,</w:t>
+      </w:r>
+    </w:p>
+    <w:p>
+      <w:pPr>
+        <w:pStyle w:val="Akapitzlist"/>
+        <w:numPr>
+          <w:ilvl w:val="0"/>
+          <w:numId w:val="2"/>
+        </w:numPr>
+        <w:rPr>
+          <w:lang w:val="pl-PL"/>
+        </w:rPr>
+      </w:pPr>
+      <w:r>
+        <w:rPr>
+          <w:lang w:val="pl-PL"/>
+        </w:rPr>
+        <w:t>(OKNO EDYCJI)</w:t>
+      </w:r>
+      <w:r>
+        <w:rPr>
+          <w:lang w:val="pl-PL"/>
+        </w:rPr>
+        <w:t xml:space="preserve"> </w:t>
+      </w:r>
+      <w:r>
+        <w:rPr>
+          <w:lang w:val="pl-PL"/>
+        </w:rPr>
+        <w:t>Przełączanie kursorów pomiarowych na inne kanały (bez zmiany osi czasu),</w:t>
+      </w:r>
+    </w:p>
+    <w:p>
+      <w:pPr>
+        <w:pStyle w:val="Akapitzlist"/>
+        <w:numPr>
+          <w:ilvl w:val="0"/>
+          <w:numId w:val="2"/>
+        </w:numPr>
+        <w:rPr>
+          <w:lang w:val="pl-PL"/>
+        </w:rPr>
+      </w:pPr>
+      <w:r>
+        <w:rPr>
+          <w:lang w:val="pl-PL"/>
+        </w:rPr>
+        <w:t>(OKNO EDYCJI)</w:t>
+      </w:r>
+      <w:r>
+        <w:rPr>
+          <w:lang w:val="pl-PL"/>
+        </w:rPr>
+        <w:t xml:space="preserve"> Kursor m</w:t>
+      </w:r>
+      <w:r>
+        <w:rPr>
+          <w:lang w:val="pl-PL"/>
+        </w:rPr>
+        <w:t>a się pojawiać na danym ekranie po skalowaniu osi X</w:t>
+      </w:r>
+    </w:p>
+    <w:p>
+      <w:pPr>
+        <w:pStyle w:val="Akapitzlist"/>
+        <w:numPr>
+          <w:ilvl w:val="0"/>
+          <w:numId w:val="2"/>
+        </w:numPr>
+        <w:rPr>
+          <w:lang w:val="pl-PL"/>
+        </w:rPr>
+      </w:pPr>
+      <w:r>
+        <w:rPr>
+          <w:lang w:val="pl-PL"/>
+        </w:rPr>
+        <w:t>Skalowanie na przebiegu rejestracyjnym nie działa – działa tylko w trakcie rejestracji</w:t>
+      </w:r>
+    </w:p>
+    <w:p>
+      <w:pPr>
+        <w:pStyle w:val="Akapitzlist"/>
+        <w:numPr>
+          <w:ilvl w:val="0"/>
+          <w:numId w:val="2"/>
+        </w:numPr>
+        <w:rPr>
+          <w:lang w:val="pl-PL"/>
+        </w:rPr>
+      </w:pPr>
+      <w:r>
+        <w:rPr>
+          <w:lang w:val="pl-PL"/>
+        </w:rPr>
+        <w:t>(OKNO EDYCJI)</w:t>
+      </w:r>
+      <w:r>
+        <w:rPr>
+          <w:lang w:val="pl-PL"/>
+        </w:rPr>
+        <w:t xml:space="preserve"> </w:t>
+      </w:r>
+      <w:r>
+        <w:rPr>
+          <w:lang w:val="pl-PL"/>
+        </w:rPr>
+        <w:t>Przebiegi  w dwóch obiektach wykres</w:t>
+      </w:r>
+    </w:p>
+    <w:p>
+      <w:pPr>
+        <w:pStyle w:val="Akapitzlist"/>
+        <w:numPr>
+          <w:ilvl w:val="0"/>
+          <w:numId w:val="2"/>
+        </w:numPr>
+        <w:rPr>
+          <w:lang w:val="pl-PL"/>
+        </w:rPr>
+      </w:pPr>
+      <w:r>
+        <w:rPr>
+          <w:lang w:val="pl-PL"/>
+        </w:rPr>
+        <w:t>Skalowanie przy użyciu rolki? Strzałki do przesuwania kursorów</w:t>
+      </w:r>
+    </w:p>
+    <w:p>
+      <w:pPr>
+        <w:pStyle w:val="Akapitzlist"/>
+        <w:numPr>
+          <w:ilvl w:val="0"/>
+          <w:numId w:val="2"/>
+        </w:numPr>
+        <w:rPr>
+          <w:lang w:val="pl-PL"/>
+        </w:rPr>
+      </w:pPr>
+      <w:r>
+        <w:rPr>
+          <w:lang w:val="pl-PL"/>
+        </w:rPr>
+        <w:t>Włączanie skali tylko przebiegów oglądanych (wyłączenie przebiegu powoduje wyłączenie skali Y, do której jest przypisany)</w:t>
+      </w:r>
+    </w:p>
+    <w:p>
+      <w:pPr>
+        <w:pStyle w:val="Akapitzlist"/>
+        <w:numPr>
+          <w:ilvl w:val="0"/>
+          <w:numId w:val="2"/>
+        </w:numPr>
+        <w:rPr>
+          <w:lang w:val="pl-PL"/>
+        </w:rPr>
+      </w:pPr>
+      <w:r>
+        <w:rPr>
+          <w:lang w:val="pl-PL"/>
+        </w:rPr>
+        <w:t>Kursor swobodny – pozycja startowa wpisywana z ręki</w:t>
+      </w:r>
+    </w:p>
+    <w:p>
+      <w:pPr>
+        <w:pStyle w:val="Akapitzlist"/>
+        <w:numPr>
+          <w:ilvl w:val="0"/>
+          <w:numId w:val="2"/>
+        </w:numPr>
+        <w:rPr>
+          <w:lang w:val="pl-PL"/>
+        </w:rPr>
+      </w:pPr>
+      <w:r>
+        <w:rPr>
+          <w:lang w:val="pl-PL"/>
+        </w:rPr>
+        <w:t>Kursor swobodny – możliwość zablokowania ruchu w jednej z osi – ruch tylko w osi X lub tylko w osi Y</w:t>
+      </w:r>
+    </w:p>
+    <w:p>
+      <w:pPr>
+        <w:pStyle w:val="Akapitzlist"/>
+        <w:numPr>
+          <w:ilvl w:val="0"/>
+          <w:numId w:val="2"/>
+        </w:numPr>
+        <w:rPr>
+          <w:lang w:val="pl-PL"/>
+        </w:rPr>
+      </w:pPr>
+      <w:r>
+        <w:rPr>
+          <w:lang w:val="pl-PL"/>
+        </w:rPr>
+        <w:t>Obydwie wartości przebiegów dla kursorów podwójnych</w:t>
+      </w:r>
+    </w:p>
+    <w:p>
+      <w:pPr>
+        <w:pStyle w:val="Akapitzlist"/>
+        <w:numPr>
+          <w:ilvl w:val="0"/>
+          <w:numId w:val="2"/>
+        </w:numPr>
+        <w:rPr>
+          <w:lang w:val="pl-PL"/>
+        </w:rPr>
+      </w:pPr>
+      <w:r>
+        <w:rPr>
+          <w:lang w:val="pl-PL"/>
+        </w:rPr>
+        <w:t>Przesunięcie kursora po przebiegu za pomocą strzałek (możliwość skoku o więcej niż 1 punkt)</w:t>
+      </w:r>
+    </w:p>
+    <w:p>
+      <w:pPr>
+        <w:pStyle w:val="Akapitzlist"/>
+        <w:numPr>
+          <w:ilvl w:val="0"/>
+          <w:numId w:val="2"/>
+        </w:numPr>
+        <w:rPr>
+          <w:lang w:val="pl-PL"/>
+        </w:rPr>
+      </w:pPr>
+      <w:r>
+        <w:rPr>
+          <w:lang w:val="pl-PL"/>
+        </w:rPr>
+        <w:t>Tabela transmitancji boczników (przetworników pomiarowych)</w:t>
+      </w:r>
+    </w:p>
+    <w:p>
+      <w:pPr>
+        <w:pStyle w:val="Akapitzlist"/>
+        <w:numPr>
+          <w:ilvl w:val="0"/>
+          <w:numId w:val="2"/>
+        </w:numPr>
+        <w:rPr>
+          <w:lang w:val="pl-PL"/>
+        </w:rPr>
+      </w:pPr>
+      <w:r>
+        <w:rPr>
+          <w:lang w:val="pl-PL"/>
+        </w:rPr>
+        <w:t>Opisy? – jakie opisy?</w:t>
+      </w:r>
+    </w:p>
+    <w:p>
+      <w:pPr>
+        <w:pStyle w:val="Akapitzlist"/>
+        <w:numPr>
+          <w:ilvl w:val="0"/>
+          <w:numId w:val="2"/>
+        </w:numPr>
+        <w:rPr>
+          <w:lang w:val="pl-PL"/>
+        </w:rPr>
+      </w:pPr>
+      <w:r>
+        <w:rPr>
+          <w:lang w:val="pl-PL"/>
+        </w:rPr>
+        <w:t>W trybie edycji łączenie kanałów funkcjami matematycznymi (mnożenie, dodawanie, odejmowanie, dzielenie)</w:t>
+      </w:r>
+    </w:p>
+    <w:p>
+      <w:pPr>
+        <w:pStyle w:val="Akapitzlist"/>
+        <w:numPr>
+          <w:ilvl w:val="0"/>
+          <w:numId w:val="2"/>
+        </w:numPr>
+        <w:rPr>
+          <w:lang w:val="pl-PL"/>
+        </w:rPr>
+      </w:pPr>
+      <w:r>
+        <w:rPr>
+          <w:lang w:val="pl-PL"/>
+        </w:rPr>
+        <w:t>Zapis konfiguracji dla każdego obiektu</w:t>
+      </w:r>
+    </w:p>
+    <w:p>
+      <w:pPr>
+        <w:pStyle w:val="Akapitzlist"/>
+        <w:numPr>
+          <w:ilvl w:val="0"/>
+          <w:numId w:val="2"/>
+        </w:numPr>
+        <w:rPr>
+          <w:lang w:val="pl-PL"/>
+        </w:rPr>
+      </w:pPr>
+      <w:r>
+        <w:rPr>
+          <w:lang w:val="pl-PL"/>
+        </w:rPr>
+        <w:t xml:space="preserve">Obraz </w:t>
+      </w:r>
+      <w:proofErr w:type="spellStart"/>
+      <w:r>
+        <w:rPr>
+          <w:lang w:val="pl-PL"/>
+        </w:rPr>
+        <w:t>fullscreen</w:t>
+      </w:r>
+      <w:proofErr w:type="spellEnd"/>
+      <w:r>
+        <w:rPr>
+          <w:lang w:val="pl-PL"/>
+        </w:rPr>
+        <w:t xml:space="preserve"> wykresu przy pomiarze – możliwie największy widok</w:t>
+      </w:r>
+    </w:p>
+    <w:p>
+      <w:pPr>
+        <w:pStyle w:val="Akapitzlist"/>
+        <w:numPr>
+          <w:ilvl w:val="0"/>
+          <w:numId w:val="2"/>
+        </w:numPr>
+        <w:rPr>
+          <w:lang w:val="pl-PL"/>
+        </w:rPr>
+      </w:pPr>
+      <w:r>
+        <w:rPr>
+          <w:lang w:val="pl-PL"/>
+        </w:rPr>
+        <w:t>Wygenerować plik EXE do „zabawy” celem sprawdzenia i nauki funkcjonalności</w:t>
+      </w:r>
+    </w:p>
+    <w:p>
+      <w:pPr>
+        <w:pStyle w:val="Akapitzlist"/>
+        <w:numPr>
+          <w:ilvl w:val="0"/>
+          <w:numId w:val="2"/>
+        </w:numPr>
+        <w:rPr>
+          <w:lang w:val="pl-PL"/>
+        </w:rPr>
+      </w:pPr>
+      <w:r>
+        <w:rPr>
+          <w:lang w:val="pl-PL"/>
+        </w:rPr>
+        <w:t>Wyróżnienie osi „0”</w:t>
+      </w:r>
       <w:bookmarkStart w:id="0" w:name="_GoBack"/>
       <w:bookmarkEnd w:id="0"/>
-      <w:r>
-        <w:rPr>
-          <w:lang w:val="pl-PL"/>
-        </w:rPr>
-        <w:t>Poprawić skalowanie  przebiegu „kursor”,</w:t>
-      </w:r>
-    </w:p>
-    <w:p>
-      <w:pPr>
-        <w:pStyle w:val="Akapitzlist"/>
-        <w:numPr>
-          <w:ilvl w:val="0"/>
-          <w:numId w:val="2"/>
-        </w:numPr>
-        <w:rPr>
-          <w:lang w:val="pl-PL"/>
-        </w:rPr>
-      </w:pPr>
-      <w:r>
-        <w:rPr>
-          <w:lang w:val="pl-PL"/>
-        </w:rPr>
-        <w:t>Odczyt wartości różnych przebiegów w tym samym czasie ustawiany kursorem,</w:t>
-      </w:r>
-    </w:p>
-    <w:p>
-      <w:pPr>
-        <w:pStyle w:val="Akapitzlist"/>
-        <w:numPr>
-          <w:ilvl w:val="0"/>
-          <w:numId w:val="2"/>
-        </w:numPr>
-        <w:rPr>
-          <w:lang w:val="pl-PL"/>
-        </w:rPr>
-      </w:pPr>
-      <w:r>
-        <w:rPr>
-          <w:lang w:val="pl-PL"/>
-        </w:rPr>
-        <w:t>Przełączanie kursorów pomiarowych na inne kanały (bez zmiany osi czasu),</w:t>
-      </w:r>
-    </w:p>
-    <w:p>
-      <w:pPr>
-        <w:pStyle w:val="Akapitzlist"/>
-        <w:numPr>
-          <w:ilvl w:val="0"/>
-          <w:numId w:val="2"/>
-        </w:numPr>
-        <w:rPr>
-          <w:lang w:val="pl-PL"/>
-        </w:rPr>
-      </w:pPr>
-      <w:r>
-        <w:rPr>
-          <w:lang w:val="pl-PL"/>
-        </w:rPr>
-        <w:t>Kursor na się pojawiać na danym ekranie po skalowaniu osi X</w:t>
-      </w:r>
-    </w:p>
-    <w:p>
-      <w:pPr>
-        <w:pStyle w:val="Akapitzlist"/>
-        <w:numPr>
-          <w:ilvl w:val="0"/>
-          <w:numId w:val="2"/>
-        </w:numPr>
-        <w:rPr>
-          <w:lang w:val="pl-PL"/>
-        </w:rPr>
-      </w:pPr>
-      <w:r>
-        <w:rPr>
-          <w:lang w:val="pl-PL"/>
-        </w:rPr>
-        <w:t>Skalowanie na przebiegu rejestracyjnym nie działa – działa tylko w trakcie rejestracji</w:t>
-      </w:r>
-    </w:p>
-    <w:p>
-      <w:pPr>
-        <w:pStyle w:val="Akapitzlist"/>
-        <w:numPr>
-          <w:ilvl w:val="0"/>
-          <w:numId w:val="2"/>
-        </w:numPr>
-        <w:rPr>
-          <w:lang w:val="pl-PL"/>
-        </w:rPr>
-      </w:pPr>
-      <w:r>
-        <w:rPr>
-          <w:lang w:val="pl-PL"/>
-        </w:rPr>
-        <w:t>Przebiegi  w dwóch obiektach wykres</w:t>
-      </w:r>
-    </w:p>
-    <w:p>
-      <w:pPr>
-        <w:pStyle w:val="Akapitzlist"/>
-        <w:numPr>
-          <w:ilvl w:val="0"/>
-          <w:numId w:val="2"/>
-        </w:numPr>
-        <w:rPr>
-          <w:lang w:val="pl-PL"/>
-        </w:rPr>
-      </w:pPr>
-      <w:r>
-        <w:rPr>
-          <w:lang w:val="pl-PL"/>
-        </w:rPr>
-        <w:t>Zamienić nazwa „Kopalnia” na „Obiekt”</w:t>
-      </w:r>
-    </w:p>
-    <w:p>
-      <w:pPr>
-        <w:pStyle w:val="Akapitzlist"/>
-        <w:numPr>
-          <w:ilvl w:val="0"/>
-          <w:numId w:val="2"/>
-        </w:numPr>
-        <w:rPr>
-          <w:lang w:val="pl-PL"/>
-        </w:rPr>
-      </w:pPr>
-      <w:r>
-        <w:rPr>
-          <w:lang w:val="pl-PL"/>
-        </w:rPr>
-        <w:t>Skalowanie przy użyciu rolki? Strzałki do przesuwania kursorów</w:t>
-      </w:r>
-    </w:p>
-    <w:p>
-      <w:pPr>
-        <w:pStyle w:val="Akapitzlist"/>
-        <w:numPr>
-          <w:ilvl w:val="0"/>
-          <w:numId w:val="2"/>
-        </w:numPr>
-        <w:rPr>
-          <w:lang w:val="pl-PL"/>
-        </w:rPr>
-      </w:pPr>
-      <w:r>
-        <w:rPr>
-          <w:lang w:val="pl-PL"/>
-        </w:rPr>
-        <w:t>Włączanie skali tylko przebiegów oglądanych (wyłączenie przebiegu powoduje wyłączenie skali Y, do której jest przypisany)</w:t>
-      </w:r>
-    </w:p>
-    <w:p>
-      <w:pPr>
-        <w:pStyle w:val="Akapitzlist"/>
-        <w:numPr>
-          <w:ilvl w:val="0"/>
-          <w:numId w:val="2"/>
-        </w:numPr>
-        <w:rPr>
-          <w:lang w:val="pl-PL"/>
-        </w:rPr>
-      </w:pPr>
-      <w:r>
-        <w:rPr>
-          <w:lang w:val="pl-PL"/>
-        </w:rPr>
-        <w:t>Kursor swobodny – pozycja startowa wpisywana z ręki</w:t>
-      </w:r>
-    </w:p>
-    <w:p>
-      <w:pPr>
-        <w:pStyle w:val="Akapitzlist"/>
-        <w:numPr>
-          <w:ilvl w:val="0"/>
-          <w:numId w:val="2"/>
-        </w:numPr>
-        <w:rPr>
-          <w:lang w:val="pl-PL"/>
-        </w:rPr>
-      </w:pPr>
-      <w:r>
-        <w:rPr>
-          <w:lang w:val="pl-PL"/>
-        </w:rPr>
-        <w:t>Kursor swobodny – możliwość zablokowania ruchu w jednej z osi – ruch tylko w osi X lub tylko w osi Y</w:t>
-      </w:r>
-    </w:p>
-    <w:p>
-      <w:pPr>
-        <w:pStyle w:val="Akapitzlist"/>
-        <w:numPr>
-          <w:ilvl w:val="0"/>
-          <w:numId w:val="2"/>
-        </w:numPr>
-        <w:rPr>
-          <w:lang w:val="pl-PL"/>
-        </w:rPr>
-      </w:pPr>
-      <w:r>
-        <w:rPr>
-          <w:lang w:val="pl-PL"/>
-        </w:rPr>
-        <w:t>Obydwie wartości przebiegów dla kursorów podwójnych</w:t>
-      </w:r>
-    </w:p>
-    <w:p>
-      <w:pPr>
-        <w:pStyle w:val="Akapitzlist"/>
-        <w:numPr>
-          <w:ilvl w:val="0"/>
-          <w:numId w:val="2"/>
-        </w:numPr>
-        <w:rPr>
-          <w:lang w:val="pl-PL"/>
-        </w:rPr>
-      </w:pPr>
-      <w:r>
-        <w:rPr>
-          <w:lang w:val="pl-PL"/>
-        </w:rPr>
-        <w:t>Przesunięcie kursora po przebiegu za pomocą strzałek (możliwość skoku o więcej niż 1 punkt)</w:t>
-      </w:r>
-    </w:p>
-    <w:p>
-      <w:pPr>
-        <w:pStyle w:val="Akapitzlist"/>
-        <w:numPr>
-          <w:ilvl w:val="0"/>
-          <w:numId w:val="2"/>
-        </w:numPr>
-        <w:rPr>
-          <w:lang w:val="pl-PL"/>
-        </w:rPr>
-      </w:pPr>
-      <w:r>
-        <w:rPr>
-          <w:lang w:val="pl-PL"/>
-        </w:rPr>
-        <w:t>Przycisk „Zapisz” w oknach rejestracji</w:t>
-      </w:r>
-    </w:p>
-    <w:p>
-      <w:pPr>
-        <w:pStyle w:val="Akapitzlist"/>
-        <w:numPr>
-          <w:ilvl w:val="0"/>
-          <w:numId w:val="2"/>
-        </w:numPr>
-        <w:rPr>
-          <w:lang w:val="pl-PL"/>
-        </w:rPr>
-      </w:pPr>
-      <w:r>
-        <w:rPr>
-          <w:lang w:val="pl-PL"/>
-        </w:rPr>
-        <w:t>Tabela transmitancji boczników (przetworników pomiarowych)</w:t>
-      </w:r>
-    </w:p>
-    <w:p>
-      <w:pPr>
-        <w:pStyle w:val="Akapitzlist"/>
-        <w:numPr>
-          <w:ilvl w:val="0"/>
-          <w:numId w:val="2"/>
-        </w:numPr>
-        <w:rPr>
-          <w:lang w:val="pl-PL"/>
-        </w:rPr>
-      </w:pPr>
-      <w:r>
-        <w:rPr>
-          <w:lang w:val="pl-PL"/>
-        </w:rPr>
-        <w:t>Opisy? – jakie opisy?</w:t>
-      </w:r>
-    </w:p>
-    <w:p>
-      <w:pPr>
-        <w:pStyle w:val="Akapitzlist"/>
-        <w:numPr>
-          <w:ilvl w:val="0"/>
-          <w:numId w:val="2"/>
-        </w:numPr>
-        <w:rPr>
-          <w:lang w:val="pl-PL"/>
-        </w:rPr>
-      </w:pPr>
-      <w:r>
-        <w:rPr>
-          <w:lang w:val="pl-PL"/>
-        </w:rPr>
-        <w:t>W trybie edycji łączenie kanałów funkcjami matematycznymi (mnożenie, dodawanie, odejmowanie, dzielenie)</w:t>
-      </w:r>
-    </w:p>
-    <w:p>
-      <w:pPr>
-        <w:pStyle w:val="Akapitzlist"/>
-        <w:numPr>
-          <w:ilvl w:val="0"/>
-          <w:numId w:val="2"/>
-        </w:numPr>
-        <w:rPr>
-          <w:lang w:val="pl-PL"/>
-        </w:rPr>
-      </w:pPr>
-      <w:r>
-        <w:rPr>
-          <w:lang w:val="pl-PL"/>
-        </w:rPr>
-        <w:t>Zapis konfiguracji dla każdego obiektu</w:t>
-      </w:r>
-    </w:p>
-    <w:p>
-      <w:pPr>
-        <w:pStyle w:val="Akapitzlist"/>
-        <w:numPr>
-          <w:ilvl w:val="0"/>
-          <w:numId w:val="2"/>
-        </w:numPr>
-        <w:rPr>
-          <w:lang w:val="pl-PL"/>
-        </w:rPr>
-      </w:pPr>
-      <w:r>
-        <w:rPr>
-          <w:lang w:val="pl-PL"/>
-        </w:rPr>
-        <w:t xml:space="preserve">Obraz </w:t>
-      </w:r>
-      <w:proofErr w:type="spellStart"/>
-      <w:r>
-        <w:rPr>
-          <w:lang w:val="pl-PL"/>
-        </w:rPr>
-        <w:t>fullscreen</w:t>
-      </w:r>
-      <w:proofErr w:type="spellEnd"/>
-      <w:r>
-        <w:rPr>
-          <w:lang w:val="pl-PL"/>
-        </w:rPr>
-        <w:t xml:space="preserve"> wykresu przy pomiarze – możliwie największy widok</w:t>
-      </w:r>
-    </w:p>
-    <w:p>
-      <w:pPr>
-        <w:pStyle w:val="Akapitzlist"/>
-        <w:numPr>
-          <w:ilvl w:val="0"/>
-          <w:numId w:val="2"/>
-        </w:numPr>
-        <w:rPr>
-          <w:lang w:val="pl-PL"/>
-        </w:rPr>
-      </w:pPr>
-      <w:r>
-        <w:rPr>
-          <w:lang w:val="pl-PL"/>
-        </w:rPr>
-        <w:t>Wygenerować plik EXE do „zabawy” celem sprawdzenia i nauki funkcjonalności</w:t>
-      </w:r>
-    </w:p>
-    <w:p>
-      <w:pPr>
-        <w:pStyle w:val="Akapitzlist"/>
-        <w:numPr>
-          <w:ilvl w:val="0"/>
-          <w:numId w:val="2"/>
-        </w:numPr>
-        <w:rPr>
-          <w:lang w:val="pl-PL"/>
-        </w:rPr>
-      </w:pPr>
-      <w:r>
-        <w:rPr>
-          <w:lang w:val="pl-PL"/>
-        </w:rPr>
-        <w:t>Wyróżnienie osi „0”</w:t>
-      </w:r>
-    </w:p>
-    <w:p>
-      <w:pPr>
-        <w:pStyle w:val="Akapitzlist"/>
-        <w:numPr>
-          <w:ilvl w:val="0"/>
-          <w:numId w:val="2"/>
-        </w:numPr>
-        <w:rPr>
-          <w:lang w:val="pl-PL"/>
-        </w:rPr>
-      </w:pPr>
-      <w:r>
-        <w:rPr>
-          <w:lang w:val="pl-PL"/>
-        </w:rPr>
-        <w:t>Możliwość włączenia widoczności przebiegów w oknach rejestracji – tak samo jak w oknie edycji</w:t>
-      </w:r>
     </w:p>
     <w:p>
       <w:pPr>

</xml_diff>

<commit_message>
uaktualnienie zrealizowanych zadań w notatce ze spotkania technicznego 14.04
</commit_message>
<xml_diff>
--- a/Dokumentacja/Spotkanie techniczne 15_04.docx
+++ b/Dokumentacja/Spotkanie techniczne 15_04.docx
@@ -193,13 +193,7 @@
         <w:rPr>
           <w:lang w:val="pl-PL"/>
         </w:rPr>
-        <w:t>(OKNO EDYCJI)</w:t>
-      </w:r>
-      <w:r>
-        <w:rPr>
-          <w:lang w:val="pl-PL"/>
-        </w:rPr>
-        <w:t xml:space="preserve"> </w:t>
+        <w:t xml:space="preserve">(OKNO EDYCJI) </w:t>
       </w:r>
       <w:r>
         <w:rPr>
@@ -223,13 +217,7 @@
         <w:rPr>
           <w:lang w:val="pl-PL"/>
         </w:rPr>
-        <w:t>(OKNO EDYCJI)</w:t>
-      </w:r>
-      <w:r>
-        <w:rPr>
-          <w:lang w:val="pl-PL"/>
-        </w:rPr>
-        <w:t xml:space="preserve"> </w:t>
+        <w:t xml:space="preserve">(OKNO EDYCJI) </w:t>
       </w:r>
       <w:r>
         <w:rPr>
@@ -253,13 +241,7 @@
         <w:rPr>
           <w:lang w:val="pl-PL"/>
         </w:rPr>
-        <w:t>(OKNO EDYCJI)</w:t>
-      </w:r>
-      <w:r>
-        <w:rPr>
-          <w:lang w:val="pl-PL"/>
-        </w:rPr>
-        <w:t xml:space="preserve"> Kursor m</w:t>
+        <w:t>(OKNO EDYCJI) Kursor m</w:t>
       </w:r>
       <w:r>
         <w:rPr>
@@ -301,13 +283,7 @@
         <w:rPr>
           <w:lang w:val="pl-PL"/>
         </w:rPr>
-        <w:t>(OKNO EDYCJI)</w:t>
-      </w:r>
-      <w:r>
-        <w:rPr>
-          <w:lang w:val="pl-PL"/>
-        </w:rPr>
-        <w:t xml:space="preserve"> </w:t>
+        <w:t xml:space="preserve">(OKNO EDYCJI) </w:t>
       </w:r>
       <w:r>
         <w:rPr>
@@ -360,11 +336,13 @@
           <w:numId w:val="2"/>
         </w:numPr>
         <w:rPr>
-          <w:lang w:val="pl-PL"/>
-        </w:rPr>
-      </w:pPr>
-      <w:r>
-        <w:rPr>
+          <w:strike/>
+          <w:lang w:val="pl-PL"/>
+        </w:rPr>
+      </w:pPr>
+      <w:r>
+        <w:rPr>
+          <w:strike/>
           <w:lang w:val="pl-PL"/>
         </w:rPr>
         <w:t>Kursor swobodny – pozycja startowa wpisywana z ręki</w:t>
@@ -378,11 +356,13 @@
           <w:numId w:val="2"/>
         </w:numPr>
         <w:rPr>
-          <w:lang w:val="pl-PL"/>
-        </w:rPr>
-      </w:pPr>
-      <w:r>
-        <w:rPr>
+          <w:strike/>
+          <w:lang w:val="pl-PL"/>
+        </w:rPr>
+      </w:pPr>
+      <w:r>
+        <w:rPr>
+          <w:strike/>
           <w:lang w:val="pl-PL"/>
         </w:rPr>
         <w:t>Kursor swobodny – możliwość zablokowania ruchu w jednej z osi – ruch tylko w osi X lub tylko w osi Y</w:t>
@@ -423,148 +403,176 @@
         </w:rPr>
         <w:t>Przesunięcie kursora po przebiegu za pomocą strzałek (możliwość skoku o więcej niż 1 punkt)</w:t>
       </w:r>
-    </w:p>
-    <w:p>
-      <w:pPr>
-        <w:pStyle w:val="Akapitzlist"/>
-        <w:numPr>
-          <w:ilvl w:val="0"/>
-          <w:numId w:val="2"/>
-        </w:numPr>
-        <w:rPr>
-          <w:lang w:val="pl-PL"/>
-        </w:rPr>
-      </w:pPr>
-      <w:r>
-        <w:rPr>
-          <w:lang w:val="pl-PL"/>
-        </w:rPr>
-        <w:t>Tabela transmitancji boczników (przetworników pomiarowych)</w:t>
-      </w:r>
-    </w:p>
-    <w:p>
-      <w:pPr>
-        <w:pStyle w:val="Akapitzlist"/>
-        <w:numPr>
-          <w:ilvl w:val="0"/>
-          <w:numId w:val="2"/>
-        </w:numPr>
-        <w:rPr>
-          <w:lang w:val="pl-PL"/>
-        </w:rPr>
-      </w:pPr>
-      <w:r>
-        <w:rPr>
-          <w:lang w:val="pl-PL"/>
-        </w:rPr>
-        <w:t>Opisy? – jakie opisy?</w:t>
-      </w:r>
-    </w:p>
-    <w:p>
-      <w:pPr>
-        <w:pStyle w:val="Akapitzlist"/>
-        <w:numPr>
-          <w:ilvl w:val="0"/>
-          <w:numId w:val="2"/>
-        </w:numPr>
-        <w:rPr>
-          <w:lang w:val="pl-PL"/>
-        </w:rPr>
-      </w:pPr>
-      <w:r>
-        <w:rPr>
-          <w:lang w:val="pl-PL"/>
-        </w:rPr>
-        <w:t>W trybie edycji łączenie kanałów funkcjami matematycznymi (mnożenie, dodawanie, odejmowanie, dzielenie)</w:t>
-      </w:r>
-    </w:p>
-    <w:p>
-      <w:pPr>
-        <w:pStyle w:val="Akapitzlist"/>
-        <w:numPr>
-          <w:ilvl w:val="0"/>
-          <w:numId w:val="2"/>
-        </w:numPr>
-        <w:rPr>
-          <w:lang w:val="pl-PL"/>
-        </w:rPr>
-      </w:pPr>
-      <w:r>
-        <w:rPr>
-          <w:lang w:val="pl-PL"/>
-        </w:rPr>
-        <w:t>Zapis konfiguracji dla każdego obiektu</w:t>
-      </w:r>
-    </w:p>
-    <w:p>
-      <w:pPr>
-        <w:pStyle w:val="Akapitzlist"/>
-        <w:numPr>
-          <w:ilvl w:val="0"/>
-          <w:numId w:val="2"/>
-        </w:numPr>
-        <w:rPr>
-          <w:lang w:val="pl-PL"/>
-        </w:rPr>
-      </w:pPr>
-      <w:r>
-        <w:rPr>
-          <w:lang w:val="pl-PL"/>
-        </w:rPr>
-        <w:t xml:space="preserve">Obraz </w:t>
-      </w:r>
-      <w:proofErr w:type="spellStart"/>
-      <w:r>
-        <w:rPr>
-          <w:lang w:val="pl-PL"/>
-        </w:rPr>
-        <w:t>fullscreen</w:t>
-      </w:r>
-      <w:proofErr w:type="spellEnd"/>
-      <w:r>
-        <w:rPr>
-          <w:lang w:val="pl-PL"/>
-        </w:rPr>
-        <w:t xml:space="preserve"> wykresu przy pomiarze – możliwie największy widok</w:t>
-      </w:r>
-    </w:p>
-    <w:p>
-      <w:pPr>
-        <w:pStyle w:val="Akapitzlist"/>
-        <w:numPr>
-          <w:ilvl w:val="0"/>
-          <w:numId w:val="2"/>
-        </w:numPr>
-        <w:rPr>
-          <w:lang w:val="pl-PL"/>
-        </w:rPr>
-      </w:pPr>
-      <w:r>
-        <w:rPr>
-          <w:lang w:val="pl-PL"/>
-        </w:rPr>
-        <w:t>Wygenerować plik EXE do „zabawy” celem sprawdzenia i nauki funkcjonalności</w:t>
-      </w:r>
-    </w:p>
-    <w:p>
-      <w:pPr>
-        <w:pStyle w:val="Akapitzlist"/>
-        <w:numPr>
-          <w:ilvl w:val="0"/>
-          <w:numId w:val="2"/>
-        </w:numPr>
-        <w:rPr>
-          <w:lang w:val="pl-PL"/>
-        </w:rPr>
-      </w:pPr>
-      <w:r>
-        <w:rPr>
-          <w:lang w:val="pl-PL"/>
-        </w:rPr>
-        <w:t>Wyróżnienie osi „0”</w:t>
+      <w:r>
+        <w:rPr>
+          <w:lang w:val="pl-PL"/>
+        </w:rPr>
+        <w:t xml:space="preserve"> – w trakcie realizacji</w:t>
       </w:r>
       <w:bookmarkStart w:id="0" w:name="_GoBack"/>
       <w:bookmarkEnd w:id="0"/>
+    </w:p>
+    <w:p>
+      <w:pPr>
+        <w:pStyle w:val="Akapitzlist"/>
+        <w:numPr>
+          <w:ilvl w:val="0"/>
+          <w:numId w:val="2"/>
+        </w:numPr>
+        <w:rPr>
+          <w:strike/>
+          <w:lang w:val="pl-PL"/>
+        </w:rPr>
+      </w:pPr>
+      <w:r>
+        <w:rPr>
+          <w:strike/>
+          <w:lang w:val="pl-PL"/>
+        </w:rPr>
+        <w:t>Tabela transmitancji boczników (przetworników pomiarowych)</w:t>
+      </w:r>
+    </w:p>
+    <w:p>
+      <w:pPr>
+        <w:pStyle w:val="Akapitzlist"/>
+        <w:numPr>
+          <w:ilvl w:val="0"/>
+          <w:numId w:val="2"/>
+        </w:numPr>
+        <w:rPr>
+          <w:lang w:val="pl-PL"/>
+        </w:rPr>
+      </w:pPr>
+      <w:r>
+        <w:rPr>
+          <w:lang w:val="pl-PL"/>
+        </w:rPr>
+        <w:t>Opisy? – jakie opisy?</w:t>
+      </w:r>
+    </w:p>
+    <w:p>
+      <w:pPr>
+        <w:pStyle w:val="Akapitzlist"/>
+        <w:numPr>
+          <w:ilvl w:val="0"/>
+          <w:numId w:val="2"/>
+        </w:numPr>
+        <w:rPr>
+          <w:strike/>
+          <w:lang w:val="pl-PL"/>
+        </w:rPr>
+      </w:pPr>
+      <w:r>
+        <w:rPr>
+          <w:strike/>
+          <w:lang w:val="pl-PL"/>
+        </w:rPr>
+        <w:t>W trybie edycji łączenie kanałów funkcjami matematycznymi (mnożenie, dodawanie, odejmowanie, dzielenie)</w:t>
+      </w:r>
+    </w:p>
+    <w:p>
+      <w:pPr>
+        <w:pStyle w:val="Akapitzlist"/>
+        <w:numPr>
+          <w:ilvl w:val="0"/>
+          <w:numId w:val="2"/>
+        </w:numPr>
+        <w:rPr>
+          <w:strike/>
+          <w:lang w:val="pl-PL"/>
+        </w:rPr>
+      </w:pPr>
+      <w:r>
+        <w:rPr>
+          <w:strike/>
+          <w:lang w:val="pl-PL"/>
+        </w:rPr>
+        <w:t>Zapis konfiguracji dla każdego obiektu</w:t>
+      </w:r>
+    </w:p>
+    <w:p>
+      <w:pPr>
+        <w:pStyle w:val="Akapitzlist"/>
+        <w:numPr>
+          <w:ilvl w:val="0"/>
+          <w:numId w:val="2"/>
+        </w:numPr>
+        <w:rPr>
+          <w:lang w:val="pl-PL"/>
+        </w:rPr>
+      </w:pPr>
+      <w:r>
+        <w:rPr>
+          <w:lang w:val="pl-PL"/>
+        </w:rPr>
+        <w:t xml:space="preserve">Obraz </w:t>
+      </w:r>
+      <w:proofErr w:type="spellStart"/>
+      <w:r>
+        <w:rPr>
+          <w:lang w:val="pl-PL"/>
+        </w:rPr>
+        <w:t>fullscreen</w:t>
+      </w:r>
+      <w:proofErr w:type="spellEnd"/>
+      <w:r>
+        <w:rPr>
+          <w:lang w:val="pl-PL"/>
+        </w:rPr>
+        <w:t xml:space="preserve"> wykresu przy pomiarze – możliwie największy widok</w:t>
+      </w:r>
+    </w:p>
+    <w:p>
+      <w:pPr>
+        <w:pStyle w:val="Akapitzlist"/>
+        <w:numPr>
+          <w:ilvl w:val="0"/>
+          <w:numId w:val="2"/>
+        </w:numPr>
+        <w:rPr>
+          <w:strike/>
+          <w:lang w:val="pl-PL"/>
+        </w:rPr>
+      </w:pPr>
+      <w:r>
+        <w:rPr>
+          <w:strike/>
+          <w:lang w:val="pl-PL"/>
+        </w:rPr>
+        <w:t>Wygenerować plik EXE do „zabawy” celem sprawdzenia i nauki funkcjonalności</w:t>
+      </w:r>
+    </w:p>
+    <w:p>
+      <w:pPr>
+        <w:pStyle w:val="Akapitzlist"/>
+        <w:numPr>
+          <w:ilvl w:val="0"/>
+          <w:numId w:val="2"/>
+        </w:numPr>
+        <w:rPr>
+          <w:color w:val="FF0000"/>
+          <w:lang w:val="pl-PL"/>
+        </w:rPr>
+      </w:pPr>
+      <w:r>
+        <w:rPr>
+          <w:lang w:val="pl-PL"/>
+        </w:rPr>
+        <w:t>Wyróżnienie osi „0”</w:t>
+      </w:r>
+      <w:r>
+        <w:rPr>
+          <w:lang w:val="pl-PL"/>
+        </w:rPr>
+        <w:t xml:space="preserve"> </w:t>
+      </w:r>
+      <w:r>
+        <w:rPr>
+          <w:color w:val="FF0000"/>
+          <w:lang w:val="pl-PL"/>
+        </w:rPr>
+        <w:t>– przy kilku skalach Y nie ma wspólnej osi Y</w:t>
+      </w:r>
     </w:p>
     <w:p>
       <w:pPr>

</xml_diff>

<commit_message>
Poprawiono skalowanie przebiegu Kursor -działa tylko kiedy monitorowane wykresy są na tej samej skali
</commit_message>
<xml_diff>
--- a/Dokumentacja/Spotkanie techniczne 15_04.docx
+++ b/Dokumentacja/Spotkanie techniczne 15_04.docx
@@ -162,17 +162,20 @@
           <w:numId w:val="2"/>
         </w:numPr>
         <w:rPr>
-          <w:lang w:val="pl-PL"/>
-        </w:rPr>
-      </w:pPr>
-      <w:r>
-        <w:rPr>
+          <w:strike/>
+          <w:lang w:val="pl-PL"/>
+        </w:rPr>
+      </w:pPr>
+      <w:r>
+        <w:rPr>
+          <w:strike/>
           <w:lang w:val="pl-PL"/>
         </w:rPr>
         <w:t xml:space="preserve">(OKNO EDYCJI) </w:t>
       </w:r>
       <w:r>
         <w:rPr>
+          <w:strike/>
           <w:lang w:val="pl-PL"/>
         </w:rPr>
         <w:t>Poprawić skalowanie  przebiegu „kursor”,</w:t>
@@ -265,152 +268,158 @@
         <w:rPr>
           <w:lang w:val="pl-PL"/>
         </w:rPr>
-        <w:t>Skalowanie na przebiegu rejestracyjnym nie działa – działa tylko w trakcie rejestracji</w:t>
-      </w:r>
-    </w:p>
-    <w:p>
-      <w:pPr>
-        <w:pStyle w:val="Akapitzlist"/>
-        <w:numPr>
-          <w:ilvl w:val="0"/>
-          <w:numId w:val="2"/>
-        </w:numPr>
-        <w:rPr>
-          <w:lang w:val="pl-PL"/>
-        </w:rPr>
-      </w:pPr>
-      <w:r>
-        <w:rPr>
-          <w:lang w:val="pl-PL"/>
-        </w:rPr>
-        <w:t xml:space="preserve">(OKNO EDYCJI) </w:t>
-      </w:r>
-      <w:r>
-        <w:rPr>
-          <w:lang w:val="pl-PL"/>
-        </w:rPr>
-        <w:t>Przebiegi  w dwóch obiektach wykres</w:t>
-      </w:r>
-    </w:p>
-    <w:p>
-      <w:pPr>
-        <w:pStyle w:val="Akapitzlist"/>
-        <w:numPr>
-          <w:ilvl w:val="0"/>
-          <w:numId w:val="2"/>
-        </w:numPr>
-        <w:rPr>
-          <w:lang w:val="pl-PL"/>
-        </w:rPr>
-      </w:pPr>
-      <w:r>
-        <w:rPr>
-          <w:lang w:val="pl-PL"/>
-        </w:rPr>
-        <w:t>Skalowanie przy użyciu rolki? Strzałki do przesuwania kursorów</w:t>
-      </w:r>
-    </w:p>
-    <w:p>
-      <w:pPr>
-        <w:pStyle w:val="Akapitzlist"/>
-        <w:numPr>
-          <w:ilvl w:val="0"/>
-          <w:numId w:val="2"/>
-        </w:numPr>
-        <w:rPr>
-          <w:lang w:val="pl-PL"/>
-        </w:rPr>
-      </w:pPr>
-      <w:r>
-        <w:rPr>
-          <w:lang w:val="pl-PL"/>
-        </w:rPr>
-        <w:t>Włączanie skali tylko przebiegów oglądanych (wyłączenie przebiegu powoduje wyłączenie skali Y, do której jest przypisany)</w:t>
-      </w:r>
-    </w:p>
-    <w:p>
-      <w:pPr>
-        <w:pStyle w:val="Akapitzlist"/>
-        <w:numPr>
-          <w:ilvl w:val="0"/>
-          <w:numId w:val="2"/>
-        </w:numPr>
-        <w:rPr>
-          <w:strike/>
-          <w:lang w:val="pl-PL"/>
-        </w:rPr>
-      </w:pPr>
-      <w:r>
-        <w:rPr>
-          <w:strike/>
-          <w:lang w:val="pl-PL"/>
-        </w:rPr>
-        <w:t>Kursor swobodny – pozycja startowa wpisywana z ręki</w:t>
-      </w:r>
-    </w:p>
-    <w:p>
-      <w:pPr>
-        <w:pStyle w:val="Akapitzlist"/>
-        <w:numPr>
-          <w:ilvl w:val="0"/>
-          <w:numId w:val="2"/>
-        </w:numPr>
-        <w:rPr>
-          <w:strike/>
-          <w:lang w:val="pl-PL"/>
-        </w:rPr>
-      </w:pPr>
-      <w:r>
-        <w:rPr>
-          <w:strike/>
-          <w:lang w:val="pl-PL"/>
-        </w:rPr>
-        <w:t>Kursor swobodny – możliwość zablokowania ruchu w jednej z osi – ruch tylko w osi X lub tylko w osi Y</w:t>
-      </w:r>
-    </w:p>
-    <w:p>
-      <w:pPr>
-        <w:pStyle w:val="Akapitzlist"/>
-        <w:numPr>
-          <w:ilvl w:val="0"/>
-          <w:numId w:val="2"/>
-        </w:numPr>
-        <w:rPr>
-          <w:lang w:val="pl-PL"/>
-        </w:rPr>
-      </w:pPr>
-      <w:r>
-        <w:rPr>
-          <w:lang w:val="pl-PL"/>
-        </w:rPr>
-        <w:t>Obydwie wartości przebiegów dla kursorów podwójnych</w:t>
-      </w:r>
-    </w:p>
-    <w:p>
-      <w:pPr>
-        <w:pStyle w:val="Akapitzlist"/>
-        <w:numPr>
-          <w:ilvl w:val="0"/>
-          <w:numId w:val="2"/>
-        </w:numPr>
-        <w:rPr>
-          <w:lang w:val="pl-PL"/>
-        </w:rPr>
-      </w:pPr>
-      <w:r>
-        <w:rPr>
-          <w:lang w:val="pl-PL"/>
-        </w:rPr>
-        <w:t>Przesunięcie kursora po przebiegu za pomocą strzałek (możliwość skoku o więcej niż 1 punkt)</w:t>
-      </w:r>
-      <w:r>
-        <w:rPr>
-          <w:lang w:val="pl-PL"/>
-        </w:rPr>
-        <w:t xml:space="preserve"> – w trakcie realizacji</w:t>
+        <w:t>Skalowanie na przebiegu rejestracyjnym nie działa – działa tylko w trak</w:t>
       </w:r>
       <w:bookmarkStart w:id="0" w:name="_GoBack"/>
       <w:bookmarkEnd w:id="0"/>
+      <w:r>
+        <w:rPr>
+          <w:lang w:val="pl-PL"/>
+        </w:rPr>
+        <w:t>cie rejestracji</w:t>
+      </w:r>
+    </w:p>
+    <w:p>
+      <w:pPr>
+        <w:pStyle w:val="Akapitzlist"/>
+        <w:numPr>
+          <w:ilvl w:val="0"/>
+          <w:numId w:val="2"/>
+        </w:numPr>
+        <w:rPr>
+          <w:lang w:val="pl-PL"/>
+        </w:rPr>
+      </w:pPr>
+      <w:r>
+        <w:rPr>
+          <w:lang w:val="pl-PL"/>
+        </w:rPr>
+        <w:t xml:space="preserve">(OKNO EDYCJI) </w:t>
+      </w:r>
+      <w:r>
+        <w:rPr>
+          <w:lang w:val="pl-PL"/>
+        </w:rPr>
+        <w:t>Przebiegi  w dwóch obiektach wykres</w:t>
+      </w:r>
+    </w:p>
+    <w:p>
+      <w:pPr>
+        <w:pStyle w:val="Akapitzlist"/>
+        <w:numPr>
+          <w:ilvl w:val="0"/>
+          <w:numId w:val="2"/>
+        </w:numPr>
+        <w:rPr>
+          <w:lang w:val="pl-PL"/>
+        </w:rPr>
+      </w:pPr>
+      <w:r>
+        <w:rPr>
+          <w:lang w:val="pl-PL"/>
+        </w:rPr>
+        <w:t>Skalowanie przy użyciu rolki? Strzałki do przesuwania kursorów</w:t>
+      </w:r>
+    </w:p>
+    <w:p>
+      <w:pPr>
+        <w:pStyle w:val="Akapitzlist"/>
+        <w:numPr>
+          <w:ilvl w:val="0"/>
+          <w:numId w:val="2"/>
+        </w:numPr>
+        <w:rPr>
+          <w:lang w:val="pl-PL"/>
+        </w:rPr>
+      </w:pPr>
+      <w:r>
+        <w:rPr>
+          <w:lang w:val="pl-PL"/>
+        </w:rPr>
+        <w:t>Włączanie skali tylko przebiegów oglądanych (wyłączenie przebiegu powoduje wyłączenie skali Y, do której jest przypisany)</w:t>
+      </w:r>
+    </w:p>
+    <w:p>
+      <w:pPr>
+        <w:pStyle w:val="Akapitzlist"/>
+        <w:numPr>
+          <w:ilvl w:val="0"/>
+          <w:numId w:val="2"/>
+        </w:numPr>
+        <w:rPr>
+          <w:strike/>
+          <w:lang w:val="pl-PL"/>
+        </w:rPr>
+      </w:pPr>
+      <w:r>
+        <w:rPr>
+          <w:strike/>
+          <w:lang w:val="pl-PL"/>
+        </w:rPr>
+        <w:t>Kursor swobodny – pozycja startowa wpisywana z ręki</w:t>
+      </w:r>
+    </w:p>
+    <w:p>
+      <w:pPr>
+        <w:pStyle w:val="Akapitzlist"/>
+        <w:numPr>
+          <w:ilvl w:val="0"/>
+          <w:numId w:val="2"/>
+        </w:numPr>
+        <w:rPr>
+          <w:strike/>
+          <w:lang w:val="pl-PL"/>
+        </w:rPr>
+      </w:pPr>
+      <w:r>
+        <w:rPr>
+          <w:strike/>
+          <w:lang w:val="pl-PL"/>
+        </w:rPr>
+        <w:t>Kursor swobodny – możliwość zablokowania ruchu w jednej z osi – ruch tylko w osi X lub tylko w osi Y</w:t>
+      </w:r>
+    </w:p>
+    <w:p>
+      <w:pPr>
+        <w:pStyle w:val="Akapitzlist"/>
+        <w:numPr>
+          <w:ilvl w:val="0"/>
+          <w:numId w:val="2"/>
+        </w:numPr>
+        <w:rPr>
+          <w:lang w:val="pl-PL"/>
+        </w:rPr>
+      </w:pPr>
+      <w:r>
+        <w:rPr>
+          <w:lang w:val="pl-PL"/>
+        </w:rPr>
+        <w:t>Obydwie wartości przebiegów dla kursorów podwójnych</w:t>
+      </w:r>
+    </w:p>
+    <w:p>
+      <w:pPr>
+        <w:pStyle w:val="Akapitzlist"/>
+        <w:numPr>
+          <w:ilvl w:val="0"/>
+          <w:numId w:val="2"/>
+        </w:numPr>
+        <w:rPr>
+          <w:lang w:val="pl-PL"/>
+        </w:rPr>
+      </w:pPr>
+      <w:r>
+        <w:rPr>
+          <w:lang w:val="pl-PL"/>
+        </w:rPr>
+        <w:t>Przesunięcie kursora po przebiegu za pomocą strzałek (możliwość skoku o więcej niż 1 punkt)</w:t>
+      </w:r>
+      <w:r>
+        <w:rPr>
+          <w:lang w:val="pl-PL"/>
+        </w:rPr>
+        <w:t xml:space="preserve"> – w trakcie realizacji</w:t>
+      </w:r>
     </w:p>
     <w:p>
       <w:pPr>

</xml_diff>

<commit_message>
przełączanie kursora między kanałami
</commit_message>
<xml_diff>
--- a/Dokumentacja/Spotkanie techniczne 15_04.docx
+++ b/Dokumentacja/Spotkanie techniczne 15_04.docx
@@ -216,17 +216,33 @@
           <w:lang w:val="pl-PL"/>
         </w:rPr>
       </w:pPr>
-      <w:r>
-        <w:rPr>
+      <w:bookmarkStart w:id="0" w:name="_GoBack"/>
+      <w:r>
+        <w:rPr>
+          <w:strike/>
           <w:lang w:val="pl-PL"/>
         </w:rPr>
         <w:t xml:space="preserve">(OKNO EDYCJI) </w:t>
       </w:r>
       <w:r>
         <w:rPr>
-          <w:lang w:val="pl-PL"/>
-        </w:rPr>
-        <w:t>Przełączanie kursorów pomiarowych na inne kanały (bez zmiany osi czasu),</w:t>
+          <w:strike/>
+          <w:lang w:val="pl-PL"/>
+        </w:rPr>
+        <w:t>Przełączanie kursorów pomiarowych na inne kanały</w:t>
+      </w:r>
+      <w:r>
+        <w:rPr>
+          <w:lang w:val="pl-PL"/>
+        </w:rPr>
+        <w:t xml:space="preserve"> </w:t>
+      </w:r>
+      <w:bookmarkEnd w:id="0"/>
+      <w:r>
+        <w:rPr>
+          <w:lang w:val="pl-PL"/>
+        </w:rPr>
+        <w:t>(bez zmiany osi czasu),</w:t>
       </w:r>
     </w:p>
     <w:p>
@@ -268,15 +284,7 @@
         <w:rPr>
           <w:lang w:val="pl-PL"/>
         </w:rPr>
-        <w:t>Skalowanie na przebiegu rejestracyjnym nie działa – działa tylko w trak</w:t>
-      </w:r>
-      <w:bookmarkStart w:id="0" w:name="_GoBack"/>
-      <w:bookmarkEnd w:id="0"/>
-      <w:r>
-        <w:rPr>
-          <w:lang w:val="pl-PL"/>
-        </w:rPr>
-        <w:t>cie rejestracji</w:t>
+        <w:t>Skalowanie na przebiegu rejestracyjnym nie działa – działa tylko w trakcie rejestracji</w:t>
       </w:r>
     </w:p>
     <w:p>

</xml_diff>

<commit_message>
odczyt obydwu wartości Y kursorów typu multi w oknie edycji
</commit_message>
<xml_diff>
--- a/Dokumentacja/Spotkanie techniczne 15_04.docx
+++ b/Dokumentacja/Spotkanie techniczne 15_04.docx
@@ -189,17 +189,20 @@
           <w:numId w:val="2"/>
         </w:numPr>
         <w:rPr>
-          <w:lang w:val="pl-PL"/>
-        </w:rPr>
-      </w:pPr>
-      <w:r>
-        <w:rPr>
+          <w:strike/>
+          <w:lang w:val="pl-PL"/>
+        </w:rPr>
+      </w:pPr>
+      <w:r>
+        <w:rPr>
+          <w:strike/>
           <w:lang w:val="pl-PL"/>
         </w:rPr>
         <w:t xml:space="preserve">(OKNO EDYCJI) </w:t>
       </w:r>
       <w:r>
         <w:rPr>
+          <w:strike/>
           <w:lang w:val="pl-PL"/>
         </w:rPr>
         <w:t>Odczyt wartości różnych przebiegów w tym samym czasie ustawiany kursorem,</w:t>
@@ -216,327 +219,329 @@
           <w:lang w:val="pl-PL"/>
         </w:rPr>
       </w:pPr>
+      <w:r>
+        <w:rPr>
+          <w:strike/>
+          <w:lang w:val="pl-PL"/>
+        </w:rPr>
+        <w:t xml:space="preserve">(OKNO EDYCJI) </w:t>
+      </w:r>
+      <w:r>
+        <w:rPr>
+          <w:strike/>
+          <w:lang w:val="pl-PL"/>
+        </w:rPr>
+        <w:t>Przełączanie kursorów pomiarowych na inne kanały</w:t>
+      </w:r>
+      <w:r>
+        <w:rPr>
+          <w:lang w:val="pl-PL"/>
+        </w:rPr>
+        <w:t xml:space="preserve"> (bez zmiany osi czasu),</w:t>
+      </w:r>
+    </w:p>
+    <w:p>
+      <w:pPr>
+        <w:pStyle w:val="Akapitzlist"/>
+        <w:numPr>
+          <w:ilvl w:val="0"/>
+          <w:numId w:val="2"/>
+        </w:numPr>
+        <w:rPr>
+          <w:lang w:val="pl-PL"/>
+        </w:rPr>
+      </w:pPr>
+      <w:r>
+        <w:rPr>
+          <w:lang w:val="pl-PL"/>
+        </w:rPr>
+        <w:t>(OKNO EDYCJI) Kursor m</w:t>
+      </w:r>
+      <w:r>
+        <w:rPr>
+          <w:lang w:val="pl-PL"/>
+        </w:rPr>
+        <w:t>a się pojawiać na danym ekranie po skalowaniu osi X</w:t>
+      </w:r>
+    </w:p>
+    <w:p>
+      <w:pPr>
+        <w:pStyle w:val="Akapitzlist"/>
+        <w:numPr>
+          <w:ilvl w:val="0"/>
+          <w:numId w:val="2"/>
+        </w:numPr>
+        <w:rPr>
+          <w:lang w:val="pl-PL"/>
+        </w:rPr>
+      </w:pPr>
+      <w:r>
+        <w:rPr>
+          <w:lang w:val="pl-PL"/>
+        </w:rPr>
+        <w:t>Skalowanie na przebiegu rejestracyjnym nie działa – działa tylko w trakcie rejestracji</w:t>
+      </w:r>
+    </w:p>
+    <w:p>
+      <w:pPr>
+        <w:pStyle w:val="Akapitzlist"/>
+        <w:numPr>
+          <w:ilvl w:val="0"/>
+          <w:numId w:val="2"/>
+        </w:numPr>
+        <w:rPr>
+          <w:lang w:val="pl-PL"/>
+        </w:rPr>
+      </w:pPr>
+      <w:r>
+        <w:rPr>
+          <w:lang w:val="pl-PL"/>
+        </w:rPr>
+        <w:t xml:space="preserve">(OKNO EDYCJI) </w:t>
+      </w:r>
+      <w:r>
+        <w:rPr>
+          <w:lang w:val="pl-PL"/>
+        </w:rPr>
+        <w:t>Przebiegi  w dwóch obiektach wykres</w:t>
+      </w:r>
+    </w:p>
+    <w:p>
+      <w:pPr>
+        <w:pStyle w:val="Akapitzlist"/>
+        <w:numPr>
+          <w:ilvl w:val="0"/>
+          <w:numId w:val="2"/>
+        </w:numPr>
+        <w:rPr>
+          <w:lang w:val="pl-PL"/>
+        </w:rPr>
+      </w:pPr>
+      <w:r>
+        <w:rPr>
+          <w:lang w:val="pl-PL"/>
+        </w:rPr>
+        <w:t>Skalowanie przy użyciu rolki? Strzałki do przesuwania kursorów</w:t>
+      </w:r>
+    </w:p>
+    <w:p>
+      <w:pPr>
+        <w:pStyle w:val="Akapitzlist"/>
+        <w:numPr>
+          <w:ilvl w:val="0"/>
+          <w:numId w:val="2"/>
+        </w:numPr>
+        <w:rPr>
+          <w:lang w:val="pl-PL"/>
+        </w:rPr>
+      </w:pPr>
+      <w:r>
+        <w:rPr>
+          <w:lang w:val="pl-PL"/>
+        </w:rPr>
+        <w:t>Włączanie skali tylko przebiegów oglądanych (wyłączenie przebiegu powoduje wyłączenie skali Y, do której jest przypisany)</w:t>
+      </w:r>
+    </w:p>
+    <w:p>
+      <w:pPr>
+        <w:pStyle w:val="Akapitzlist"/>
+        <w:numPr>
+          <w:ilvl w:val="0"/>
+          <w:numId w:val="2"/>
+        </w:numPr>
+        <w:rPr>
+          <w:strike/>
+          <w:lang w:val="pl-PL"/>
+        </w:rPr>
+      </w:pPr>
+      <w:r>
+        <w:rPr>
+          <w:strike/>
+          <w:lang w:val="pl-PL"/>
+        </w:rPr>
+        <w:t>Kursor swobodny – pozycja startowa wpisywana z ręki</w:t>
+      </w:r>
+    </w:p>
+    <w:p>
+      <w:pPr>
+        <w:pStyle w:val="Akapitzlist"/>
+        <w:numPr>
+          <w:ilvl w:val="0"/>
+          <w:numId w:val="2"/>
+        </w:numPr>
+        <w:rPr>
+          <w:strike/>
+          <w:lang w:val="pl-PL"/>
+        </w:rPr>
+      </w:pPr>
+      <w:r>
+        <w:rPr>
+          <w:strike/>
+          <w:lang w:val="pl-PL"/>
+        </w:rPr>
+        <w:t>Kursor swobodny – możliwość zablokowania ruchu w jednej z osi – ruch tylko w osi X lub tylko w osi Y</w:t>
+      </w:r>
+    </w:p>
+    <w:p>
+      <w:pPr>
+        <w:pStyle w:val="Akapitzlist"/>
+        <w:numPr>
+          <w:ilvl w:val="0"/>
+          <w:numId w:val="2"/>
+        </w:numPr>
+        <w:rPr>
+          <w:strike/>
+          <w:lang w:val="pl-PL"/>
+        </w:rPr>
+      </w:pPr>
+      <w:r>
+        <w:rPr>
+          <w:strike/>
+          <w:lang w:val="pl-PL"/>
+        </w:rPr>
+        <w:t>Obydwie wartości przebiegów dla kursorów podwójnych</w:t>
+      </w:r>
+    </w:p>
+    <w:p>
+      <w:pPr>
+        <w:pStyle w:val="Akapitzlist"/>
+        <w:numPr>
+          <w:ilvl w:val="0"/>
+          <w:numId w:val="2"/>
+        </w:numPr>
+        <w:rPr>
+          <w:lang w:val="pl-PL"/>
+        </w:rPr>
+      </w:pPr>
+      <w:r>
+        <w:rPr>
+          <w:lang w:val="pl-PL"/>
+        </w:rPr>
+        <w:t>Przesunięcie kursora po przebiegu za pomocą strzałek (możliwość skoku o więcej niż 1 punkt)</w:t>
+      </w:r>
+      <w:r>
+        <w:rPr>
+          <w:lang w:val="pl-PL"/>
+        </w:rPr>
+        <w:t xml:space="preserve"> – w trakcie realizacji</w:t>
+      </w:r>
+    </w:p>
+    <w:p>
+      <w:pPr>
+        <w:pStyle w:val="Akapitzlist"/>
+        <w:numPr>
+          <w:ilvl w:val="0"/>
+          <w:numId w:val="2"/>
+        </w:numPr>
+        <w:rPr>
+          <w:strike/>
+          <w:lang w:val="pl-PL"/>
+        </w:rPr>
+      </w:pPr>
+      <w:r>
+        <w:rPr>
+          <w:strike/>
+          <w:lang w:val="pl-PL"/>
+        </w:rPr>
+        <w:t>Tabela transmitancji boczników (przetworników pomiarowych)</w:t>
+      </w:r>
+    </w:p>
+    <w:p>
+      <w:pPr>
+        <w:pStyle w:val="Akapitzlist"/>
+        <w:numPr>
+          <w:ilvl w:val="0"/>
+          <w:numId w:val="2"/>
+        </w:numPr>
+        <w:rPr>
+          <w:lang w:val="pl-PL"/>
+        </w:rPr>
+      </w:pPr>
+      <w:r>
+        <w:rPr>
+          <w:lang w:val="pl-PL"/>
+        </w:rPr>
+        <w:t>Opisy? – jakie opisy?</w:t>
+      </w:r>
+    </w:p>
+    <w:p>
+      <w:pPr>
+        <w:pStyle w:val="Akapitzlist"/>
+        <w:numPr>
+          <w:ilvl w:val="0"/>
+          <w:numId w:val="2"/>
+        </w:numPr>
+        <w:rPr>
+          <w:strike/>
+          <w:lang w:val="pl-PL"/>
+        </w:rPr>
+      </w:pPr>
+      <w:r>
+        <w:rPr>
+          <w:strike/>
+          <w:lang w:val="pl-PL"/>
+        </w:rPr>
+        <w:t>W trybie edycji łączenie kanałów funkcjami matematycznymi (mnożenie, dodawanie, odejmowanie, dzielenie)</w:t>
+      </w:r>
+    </w:p>
+    <w:p>
+      <w:pPr>
+        <w:pStyle w:val="Akapitzlist"/>
+        <w:numPr>
+          <w:ilvl w:val="0"/>
+          <w:numId w:val="2"/>
+        </w:numPr>
+        <w:rPr>
+          <w:strike/>
+          <w:lang w:val="pl-PL"/>
+        </w:rPr>
+      </w:pPr>
+      <w:r>
+        <w:rPr>
+          <w:strike/>
+          <w:lang w:val="pl-PL"/>
+        </w:rPr>
+        <w:t>Zapis konfiguracji dla każdego obiektu</w:t>
+      </w:r>
+    </w:p>
+    <w:p>
+      <w:pPr>
+        <w:pStyle w:val="Akapitzlist"/>
+        <w:numPr>
+          <w:ilvl w:val="0"/>
+          <w:numId w:val="2"/>
+        </w:numPr>
+        <w:rPr>
+          <w:lang w:val="pl-PL"/>
+        </w:rPr>
+      </w:pPr>
       <w:bookmarkStart w:id="0" w:name="_GoBack"/>
       <w:r>
         <w:rPr>
-          <w:strike/>
-          <w:lang w:val="pl-PL"/>
-        </w:rPr>
-        <w:t xml:space="preserve">(OKNO EDYCJI) </w:t>
-      </w:r>
-      <w:r>
-        <w:rPr>
-          <w:strike/>
-          <w:lang w:val="pl-PL"/>
-        </w:rPr>
-        <w:t>Przełączanie kursorów pomiarowych na inne kanały</w:t>
-      </w:r>
-      <w:r>
-        <w:rPr>
-          <w:lang w:val="pl-PL"/>
-        </w:rPr>
-        <w:t xml:space="preserve"> </w:t>
+          <w:lang w:val="pl-PL"/>
+        </w:rPr>
+        <w:t xml:space="preserve">Obraz </w:t>
+      </w:r>
+      <w:proofErr w:type="spellStart"/>
+      <w:r>
+        <w:rPr>
+          <w:lang w:val="pl-PL"/>
+        </w:rPr>
+        <w:t>fullscreen</w:t>
+      </w:r>
+      <w:proofErr w:type="spellEnd"/>
+      <w:r>
+        <w:rPr>
+          <w:lang w:val="pl-PL"/>
+        </w:rPr>
+        <w:t xml:space="preserve"> wykresu przy pomiarze – możliwie największy </w:t>
       </w:r>
       <w:bookmarkEnd w:id="0"/>
       <w:r>
         <w:rPr>
           <w:lang w:val="pl-PL"/>
         </w:rPr>
-        <w:t>(bez zmiany osi czasu),</w:t>
-      </w:r>
-    </w:p>
-    <w:p>
-      <w:pPr>
-        <w:pStyle w:val="Akapitzlist"/>
-        <w:numPr>
-          <w:ilvl w:val="0"/>
-          <w:numId w:val="2"/>
-        </w:numPr>
-        <w:rPr>
-          <w:lang w:val="pl-PL"/>
-        </w:rPr>
-      </w:pPr>
-      <w:r>
-        <w:rPr>
-          <w:lang w:val="pl-PL"/>
-        </w:rPr>
-        <w:t>(OKNO EDYCJI) Kursor m</w:t>
-      </w:r>
-      <w:r>
-        <w:rPr>
-          <w:lang w:val="pl-PL"/>
-        </w:rPr>
-        <w:t>a się pojawiać na danym ekranie po skalowaniu osi X</w:t>
-      </w:r>
-    </w:p>
-    <w:p>
-      <w:pPr>
-        <w:pStyle w:val="Akapitzlist"/>
-        <w:numPr>
-          <w:ilvl w:val="0"/>
-          <w:numId w:val="2"/>
-        </w:numPr>
-        <w:rPr>
-          <w:lang w:val="pl-PL"/>
-        </w:rPr>
-      </w:pPr>
-      <w:r>
-        <w:rPr>
-          <w:lang w:val="pl-PL"/>
-        </w:rPr>
-        <w:t>Skalowanie na przebiegu rejestracyjnym nie działa – działa tylko w trakcie rejestracji</w:t>
-      </w:r>
-    </w:p>
-    <w:p>
-      <w:pPr>
-        <w:pStyle w:val="Akapitzlist"/>
-        <w:numPr>
-          <w:ilvl w:val="0"/>
-          <w:numId w:val="2"/>
-        </w:numPr>
-        <w:rPr>
-          <w:lang w:val="pl-PL"/>
-        </w:rPr>
-      </w:pPr>
-      <w:r>
-        <w:rPr>
-          <w:lang w:val="pl-PL"/>
-        </w:rPr>
-        <w:t xml:space="preserve">(OKNO EDYCJI) </w:t>
-      </w:r>
-      <w:r>
-        <w:rPr>
-          <w:lang w:val="pl-PL"/>
-        </w:rPr>
-        <w:t>Przebiegi  w dwóch obiektach wykres</w:t>
-      </w:r>
-    </w:p>
-    <w:p>
-      <w:pPr>
-        <w:pStyle w:val="Akapitzlist"/>
-        <w:numPr>
-          <w:ilvl w:val="0"/>
-          <w:numId w:val="2"/>
-        </w:numPr>
-        <w:rPr>
-          <w:lang w:val="pl-PL"/>
-        </w:rPr>
-      </w:pPr>
-      <w:r>
-        <w:rPr>
-          <w:lang w:val="pl-PL"/>
-        </w:rPr>
-        <w:t>Skalowanie przy użyciu rolki? Strzałki do przesuwania kursorów</w:t>
-      </w:r>
-    </w:p>
-    <w:p>
-      <w:pPr>
-        <w:pStyle w:val="Akapitzlist"/>
-        <w:numPr>
-          <w:ilvl w:val="0"/>
-          <w:numId w:val="2"/>
-        </w:numPr>
-        <w:rPr>
-          <w:lang w:val="pl-PL"/>
-        </w:rPr>
-      </w:pPr>
-      <w:r>
-        <w:rPr>
-          <w:lang w:val="pl-PL"/>
-        </w:rPr>
-        <w:t>Włączanie skali tylko przebiegów oglądanych (wyłączenie przebiegu powoduje wyłączenie skali Y, do której jest przypisany)</w:t>
-      </w:r>
-    </w:p>
-    <w:p>
-      <w:pPr>
-        <w:pStyle w:val="Akapitzlist"/>
-        <w:numPr>
-          <w:ilvl w:val="0"/>
-          <w:numId w:val="2"/>
-        </w:numPr>
-        <w:rPr>
-          <w:strike/>
-          <w:lang w:val="pl-PL"/>
-        </w:rPr>
-      </w:pPr>
-      <w:r>
-        <w:rPr>
-          <w:strike/>
-          <w:lang w:val="pl-PL"/>
-        </w:rPr>
-        <w:t>Kursor swobodny – pozycja startowa wpisywana z ręki</w:t>
-      </w:r>
-    </w:p>
-    <w:p>
-      <w:pPr>
-        <w:pStyle w:val="Akapitzlist"/>
-        <w:numPr>
-          <w:ilvl w:val="0"/>
-          <w:numId w:val="2"/>
-        </w:numPr>
-        <w:rPr>
-          <w:strike/>
-          <w:lang w:val="pl-PL"/>
-        </w:rPr>
-      </w:pPr>
-      <w:r>
-        <w:rPr>
-          <w:strike/>
-          <w:lang w:val="pl-PL"/>
-        </w:rPr>
-        <w:t>Kursor swobodny – możliwość zablokowania ruchu w jednej z osi – ruch tylko w osi X lub tylko w osi Y</w:t>
-      </w:r>
-    </w:p>
-    <w:p>
-      <w:pPr>
-        <w:pStyle w:val="Akapitzlist"/>
-        <w:numPr>
-          <w:ilvl w:val="0"/>
-          <w:numId w:val="2"/>
-        </w:numPr>
-        <w:rPr>
-          <w:lang w:val="pl-PL"/>
-        </w:rPr>
-      </w:pPr>
-      <w:r>
-        <w:rPr>
-          <w:lang w:val="pl-PL"/>
-        </w:rPr>
-        <w:t>Obydwie wartości przebiegów dla kursorów podwójnych</w:t>
-      </w:r>
-    </w:p>
-    <w:p>
-      <w:pPr>
-        <w:pStyle w:val="Akapitzlist"/>
-        <w:numPr>
-          <w:ilvl w:val="0"/>
-          <w:numId w:val="2"/>
-        </w:numPr>
-        <w:rPr>
-          <w:lang w:val="pl-PL"/>
-        </w:rPr>
-      </w:pPr>
-      <w:r>
-        <w:rPr>
-          <w:lang w:val="pl-PL"/>
-        </w:rPr>
-        <w:t>Przesunięcie kursora po przebiegu za pomocą strzałek (możliwość skoku o więcej niż 1 punkt)</w:t>
-      </w:r>
-      <w:r>
-        <w:rPr>
-          <w:lang w:val="pl-PL"/>
-        </w:rPr>
-        <w:t xml:space="preserve"> – w trakcie realizacji</w:t>
-      </w:r>
-    </w:p>
-    <w:p>
-      <w:pPr>
-        <w:pStyle w:val="Akapitzlist"/>
-        <w:numPr>
-          <w:ilvl w:val="0"/>
-          <w:numId w:val="2"/>
-        </w:numPr>
-        <w:rPr>
-          <w:strike/>
-          <w:lang w:val="pl-PL"/>
-        </w:rPr>
-      </w:pPr>
-      <w:r>
-        <w:rPr>
-          <w:strike/>
-          <w:lang w:val="pl-PL"/>
-        </w:rPr>
-        <w:t>Tabela transmitancji boczników (przetworników pomiarowych)</w:t>
-      </w:r>
-    </w:p>
-    <w:p>
-      <w:pPr>
-        <w:pStyle w:val="Akapitzlist"/>
-        <w:numPr>
-          <w:ilvl w:val="0"/>
-          <w:numId w:val="2"/>
-        </w:numPr>
-        <w:rPr>
-          <w:lang w:val="pl-PL"/>
-        </w:rPr>
-      </w:pPr>
-      <w:r>
-        <w:rPr>
-          <w:lang w:val="pl-PL"/>
-        </w:rPr>
-        <w:t>Opisy? – jakie opisy?</w:t>
-      </w:r>
-    </w:p>
-    <w:p>
-      <w:pPr>
-        <w:pStyle w:val="Akapitzlist"/>
-        <w:numPr>
-          <w:ilvl w:val="0"/>
-          <w:numId w:val="2"/>
-        </w:numPr>
-        <w:rPr>
-          <w:strike/>
-          <w:lang w:val="pl-PL"/>
-        </w:rPr>
-      </w:pPr>
-      <w:r>
-        <w:rPr>
-          <w:strike/>
-          <w:lang w:val="pl-PL"/>
-        </w:rPr>
-        <w:t>W trybie edycji łączenie kanałów funkcjami matematycznymi (mnożenie, dodawanie, odejmowanie, dzielenie)</w:t>
-      </w:r>
-    </w:p>
-    <w:p>
-      <w:pPr>
-        <w:pStyle w:val="Akapitzlist"/>
-        <w:numPr>
-          <w:ilvl w:val="0"/>
-          <w:numId w:val="2"/>
-        </w:numPr>
-        <w:rPr>
-          <w:strike/>
-          <w:lang w:val="pl-PL"/>
-        </w:rPr>
-      </w:pPr>
-      <w:r>
-        <w:rPr>
-          <w:strike/>
-          <w:lang w:val="pl-PL"/>
-        </w:rPr>
-        <w:t>Zapis konfiguracji dla każdego obiektu</w:t>
-      </w:r>
-    </w:p>
-    <w:p>
-      <w:pPr>
-        <w:pStyle w:val="Akapitzlist"/>
-        <w:numPr>
-          <w:ilvl w:val="0"/>
-          <w:numId w:val="2"/>
-        </w:numPr>
-        <w:rPr>
-          <w:lang w:val="pl-PL"/>
-        </w:rPr>
-      </w:pPr>
-      <w:r>
-        <w:rPr>
-          <w:lang w:val="pl-PL"/>
-        </w:rPr>
-        <w:t xml:space="preserve">Obraz </w:t>
-      </w:r>
-      <w:proofErr w:type="spellStart"/>
-      <w:r>
-        <w:rPr>
-          <w:lang w:val="pl-PL"/>
-        </w:rPr>
-        <w:t>fullscreen</w:t>
-      </w:r>
-      <w:proofErr w:type="spellEnd"/>
-      <w:r>
-        <w:rPr>
-          <w:lang w:val="pl-PL"/>
-        </w:rPr>
-        <w:t xml:space="preserve"> wykresu przy pomiarze – możliwie największy widok</w:t>
+        <w:t>widok</w:t>
       </w:r>
     </w:p>
     <w:p>

</xml_diff>

<commit_message>
aktywacja osi tylko oglądanych przebiegów jeśli nie ma widocznych przebiegów przypisanych do danej skali wo wyłącza widoczność tej skali
</commit_message>
<xml_diff>
--- a/Dokumentacja/Spotkanie techniczne 15_04.docx
+++ b/Dokumentacja/Spotkanie techniczne 15_04.docx
@@ -341,107 +341,103 @@
           <w:numId w:val="2"/>
         </w:numPr>
         <w:rPr>
-          <w:lang w:val="pl-PL"/>
-        </w:rPr>
-      </w:pPr>
-      <w:r>
-        <w:rPr>
-          <w:lang w:val="pl-PL"/>
-        </w:rPr>
-        <w:t>Włączanie skali tylko przebiegów oglądany</w:t>
+          <w:strike/>
+          <w:lang w:val="pl-PL"/>
+        </w:rPr>
+      </w:pPr>
+      <w:r>
+        <w:rPr>
+          <w:strike/>
+          <w:lang w:val="pl-PL"/>
+        </w:rPr>
+        <w:t>Włączanie skali tylko przebiegów oglądanych (wyłączenie przebiegu powoduje wyłączenie skali Y, do której jest przypisany)</w:t>
+      </w:r>
+    </w:p>
+    <w:p>
+      <w:pPr>
+        <w:pStyle w:val="Akapitzlist"/>
+        <w:numPr>
+          <w:ilvl w:val="0"/>
+          <w:numId w:val="2"/>
+        </w:numPr>
+        <w:rPr>
+          <w:strike/>
+          <w:lang w:val="pl-PL"/>
+        </w:rPr>
+      </w:pPr>
+      <w:r>
+        <w:rPr>
+          <w:strike/>
+          <w:lang w:val="pl-PL"/>
+        </w:rPr>
+        <w:t>Kursor swobodny – pozycja startowa wpisywana z ręki</w:t>
+      </w:r>
+    </w:p>
+    <w:p>
+      <w:pPr>
+        <w:pStyle w:val="Akapitzlist"/>
+        <w:numPr>
+          <w:ilvl w:val="0"/>
+          <w:numId w:val="2"/>
+        </w:numPr>
+        <w:rPr>
+          <w:strike/>
+          <w:lang w:val="pl-PL"/>
+        </w:rPr>
+      </w:pPr>
+      <w:r>
+        <w:rPr>
+          <w:strike/>
+          <w:lang w:val="pl-PL"/>
+        </w:rPr>
+        <w:t>Kursor swobodny – możliwość zablokowania ruchu w jednej z osi – ruch tylko w osi X lub tylko w osi Y</w:t>
+      </w:r>
+    </w:p>
+    <w:p>
+      <w:pPr>
+        <w:pStyle w:val="Akapitzlist"/>
+        <w:numPr>
+          <w:ilvl w:val="0"/>
+          <w:numId w:val="2"/>
+        </w:numPr>
+        <w:rPr>
+          <w:strike/>
+          <w:lang w:val="pl-PL"/>
+        </w:rPr>
+      </w:pPr>
+      <w:r>
+        <w:rPr>
+          <w:strike/>
+          <w:lang w:val="pl-PL"/>
+        </w:rPr>
+        <w:t>Obydwie wartości przebiegów dla kursorów podwójnych</w:t>
+      </w:r>
+    </w:p>
+    <w:p>
+      <w:pPr>
+        <w:pStyle w:val="Akapitzlist"/>
+        <w:numPr>
+          <w:ilvl w:val="0"/>
+          <w:numId w:val="2"/>
+        </w:numPr>
+        <w:rPr>
+          <w:lang w:val="pl-PL"/>
+        </w:rPr>
+      </w:pPr>
+      <w:r>
+        <w:rPr>
+          <w:lang w:val="pl-PL"/>
+        </w:rPr>
+        <w:t>Przesunięcie kursora po przebiegu za pomocą strzałek (możliwość skoku o więcej niż 1 punkt)</w:t>
+      </w:r>
+      <w:r>
+        <w:rPr>
+          <w:lang w:val="pl-PL"/>
+        </w:rPr>
+        <w:t xml:space="preserve"> – w trakcie realizacji</w:t>
       </w:r>
       <w:bookmarkStart w:id="0" w:name="_GoBack"/>
       <w:bookmarkEnd w:id="0"/>
-      <w:r>
-        <w:rPr>
-          <w:lang w:val="pl-PL"/>
-        </w:rPr>
-        <w:t>ch (wyłączenie przebiegu powoduje wyłączenie skali Y, do której jest przypisany)</w:t>
-      </w:r>
-    </w:p>
-    <w:p>
-      <w:pPr>
-        <w:pStyle w:val="Akapitzlist"/>
-        <w:numPr>
-          <w:ilvl w:val="0"/>
-          <w:numId w:val="2"/>
-        </w:numPr>
-        <w:rPr>
-          <w:strike/>
-          <w:lang w:val="pl-PL"/>
-        </w:rPr>
-      </w:pPr>
-      <w:r>
-        <w:rPr>
-          <w:strike/>
-          <w:lang w:val="pl-PL"/>
-        </w:rPr>
-        <w:t>Kursor swobodny – pozycja startowa wpisywana z ręki</w:t>
-      </w:r>
-    </w:p>
-    <w:p>
-      <w:pPr>
-        <w:pStyle w:val="Akapitzlist"/>
-        <w:numPr>
-          <w:ilvl w:val="0"/>
-          <w:numId w:val="2"/>
-        </w:numPr>
-        <w:rPr>
-          <w:strike/>
-          <w:lang w:val="pl-PL"/>
-        </w:rPr>
-      </w:pPr>
-      <w:r>
-        <w:rPr>
-          <w:strike/>
-          <w:lang w:val="pl-PL"/>
-        </w:rPr>
-        <w:t>Kursor swobodny – możliwość zablokowania ruchu w jednej z osi – ruch tylko w osi X lub tylko w osi Y</w:t>
-      </w:r>
-    </w:p>
-    <w:p>
-      <w:pPr>
-        <w:pStyle w:val="Akapitzlist"/>
-        <w:numPr>
-          <w:ilvl w:val="0"/>
-          <w:numId w:val="2"/>
-        </w:numPr>
-        <w:rPr>
-          <w:strike/>
-          <w:lang w:val="pl-PL"/>
-        </w:rPr>
-      </w:pPr>
-      <w:r>
-        <w:rPr>
-          <w:strike/>
-          <w:lang w:val="pl-PL"/>
-        </w:rPr>
-        <w:t>Obydwie wartości przebiegów dla kursorów podwójnych</w:t>
-      </w:r>
-    </w:p>
-    <w:p>
-      <w:pPr>
-        <w:pStyle w:val="Akapitzlist"/>
-        <w:numPr>
-          <w:ilvl w:val="0"/>
-          <w:numId w:val="2"/>
-        </w:numPr>
-        <w:rPr>
-          <w:lang w:val="pl-PL"/>
-        </w:rPr>
-      </w:pPr>
-      <w:r>
-        <w:rPr>
-          <w:lang w:val="pl-PL"/>
-        </w:rPr>
-        <w:t>Przesunięcie kursora po przebiegu za pomocą strzałek (możliwość skoku o więcej niż 1 punkt)</w:t>
-      </w:r>
-      <w:r>
-        <w:rPr>
-          <w:lang w:val="pl-PL"/>
-        </w:rPr>
-        <w:t xml:space="preserve"> – w trakcie realizacji</w:t>
-      </w:r>
     </w:p>
     <w:p>
       <w:pPr>

</xml_diff>